<commit_message>
Converting Word documents to MarkDown: "Execution Control Ideas": Manually checking differences between rendered MarkDown and Word. Last checks if markup looks ok.
</commit_message>
<xml_diff>
--- a/1. Spec/10. Execution Flow/6. Execution Control Ideas.docx
+++ b/1. Spec/10. Execution Flow/6. Execution Control Ideas.docx
@@ -34,7 +34,7 @@
           </w:tcPr>
           <w:p>
             <w:pPr>
-              <w:pStyle w:val="Heading1"/>
+              <w:pStyle w:val="Kop1"/>
             </w:pPr>
             <w:r>
               <w:t xml:space="preserve">Circle Language Spec: Execution </w:t>
@@ -48,7 +48,7 @@
     </w:tbl>
     <w:p>
       <w:pPr>
-        <w:pStyle w:val="Heading2"/>
+        <w:pStyle w:val="Kop2"/>
       </w:pPr>
       <w:r>
         <w:t>Ideas</w:t>
@@ -60,51 +60,91 @@
           <w:lang w:val="nl-NL"/>
         </w:rPr>
       </w:pPr>
-      <w:proofErr w:type="spellStart"/>
       <w:r>
         <w:rPr>
           <w:lang w:val="nl-NL"/>
         </w:rPr>
-        <w:t>Execution</w:t>
-      </w:r>
-      <w:proofErr w:type="spellEnd"/>
+        <w:t xml:space="preserve">Execution </w:t>
+      </w:r>
       <w:r>
         <w:rPr>
           <w:lang w:val="nl-NL"/>
         </w:rPr>
+        <w:t>Flow</w:t>
+      </w:r>
+      <w:r>
+        <w:rPr>
+          <w:lang w:val="nl-NL"/>
+        </w:rPr>
+        <w:t xml:space="preserve"> / Process </w:t>
+      </w:r>
+      <w:r>
+        <w:rPr>
+          <w:lang w:val="nl-NL"/>
+        </w:rPr>
+        <w:t>Control</w:t>
+      </w:r>
+    </w:p>
+    <w:p>
+      <w:pPr>
+        <w:rPr>
+          <w:lang w:val="nl-NL"/>
+        </w:rPr>
+      </w:pPr>
+      <w:r>
+        <w:rPr>
+          <w:lang w:val="nl-NL"/>
+        </w:rPr>
         <w:t xml:space="preserve"> </w:t>
       </w:r>
-      <w:r>
+    </w:p>
+    <w:p>
+      <w:pPr>
         <w:rPr>
           <w:lang w:val="nl-NL"/>
         </w:rPr>
-        <w:t>Flow</w:t>
-      </w:r>
+      </w:pPr>
       <w:r>
         <w:rPr>
           <w:lang w:val="nl-NL"/>
         </w:rPr>
-        <w:t xml:space="preserve"> / </w:t>
-      </w:r>
-      <w:proofErr w:type="spellStart"/>
+        <w:t xml:space="preserve">Misschien moet je Execution </w:t>
+      </w:r>
       <w:r>
         <w:rPr>
           <w:lang w:val="nl-NL"/>
         </w:rPr>
-        <w:t>Process</w:t>
-      </w:r>
-      <w:proofErr w:type="spellEnd"/>
+        <w:t xml:space="preserve">Flow </w:t>
+      </w:r>
       <w:r>
         <w:rPr>
           <w:lang w:val="nl-NL"/>
         </w:rPr>
+        <w:t xml:space="preserve">uiteindelijk wel gewoon Process </w:t>
+      </w:r>
+      <w:r>
+        <w:rPr>
+          <w:lang w:val="nl-NL"/>
+        </w:rPr>
+        <w:t>Control</w:t>
+      </w:r>
+      <w:r>
+        <w:rPr>
+          <w:lang w:val="nl-NL"/>
+        </w:rPr>
+        <w:t xml:space="preserve"> noemen en er ook scheduling</w:t>
+      </w:r>
+      <w:r>
+        <w:rPr>
+          <w:lang w:val="nl-NL"/>
+        </w:rPr>
         <w:t xml:space="preserve"> </w:t>
       </w:r>
       <w:r>
         <w:rPr>
           <w:lang w:val="nl-NL"/>
         </w:rPr>
-        <w:t>Control</w:t>
+        <w:t>en dergelijke aan toevoegen.</w:t>
       </w:r>
     </w:p>
     <w:p>
@@ -121,104 +161,6 @@
       </w:r>
     </w:p>
     <w:p>
-      <w:pPr>
-        <w:rPr>
-          <w:lang w:val="nl-NL"/>
-        </w:rPr>
-      </w:pPr>
-      <w:r>
-        <w:rPr>
-          <w:lang w:val="nl-NL"/>
-        </w:rPr>
-        <w:t xml:space="preserve">Misschien moet je </w:t>
-      </w:r>
-      <w:proofErr w:type="spellStart"/>
-      <w:r>
-        <w:rPr>
-          <w:lang w:val="nl-NL"/>
-        </w:rPr>
-        <w:t>Execution</w:t>
-      </w:r>
-      <w:proofErr w:type="spellEnd"/>
-      <w:r>
-        <w:rPr>
-          <w:lang w:val="nl-NL"/>
-        </w:rPr>
-        <w:t xml:space="preserve"> </w:t>
-      </w:r>
-      <w:r>
-        <w:rPr>
-          <w:lang w:val="nl-NL"/>
-        </w:rPr>
-        <w:t xml:space="preserve">Flow </w:t>
-      </w:r>
-      <w:r>
-        <w:rPr>
-          <w:lang w:val="nl-NL"/>
-        </w:rPr>
-        <w:t xml:space="preserve">uiteindelijk wel gewoon </w:t>
-      </w:r>
-      <w:proofErr w:type="spellStart"/>
-      <w:r>
-        <w:rPr>
-          <w:lang w:val="nl-NL"/>
-        </w:rPr>
-        <w:t>Process</w:t>
-      </w:r>
-      <w:proofErr w:type="spellEnd"/>
-      <w:r>
-        <w:rPr>
-          <w:lang w:val="nl-NL"/>
-        </w:rPr>
-        <w:t xml:space="preserve"> </w:t>
-      </w:r>
-      <w:r>
-        <w:rPr>
-          <w:lang w:val="nl-NL"/>
-        </w:rPr>
-        <w:t>Control</w:t>
-      </w:r>
-      <w:r>
-        <w:rPr>
-          <w:lang w:val="nl-NL"/>
-        </w:rPr>
-        <w:t xml:space="preserve"> noemen en er ook </w:t>
-      </w:r>
-      <w:proofErr w:type="spellStart"/>
-      <w:r>
-        <w:rPr>
-          <w:lang w:val="nl-NL"/>
-        </w:rPr>
-        <w:t>scheduling</w:t>
-      </w:r>
-      <w:proofErr w:type="spellEnd"/>
-      <w:r>
-        <w:rPr>
-          <w:lang w:val="nl-NL"/>
-        </w:rPr>
-        <w:t xml:space="preserve"> </w:t>
-      </w:r>
-      <w:r>
-        <w:rPr>
-          <w:lang w:val="nl-NL"/>
-        </w:rPr>
-        <w:t>en dergelijke aan toevoegen.</w:t>
-      </w:r>
-    </w:p>
-    <w:p>
-      <w:pPr>
-        <w:rPr>
-          <w:lang w:val="nl-NL"/>
-        </w:rPr>
-      </w:pPr>
-      <w:r>
-        <w:rPr>
-          <w:lang w:val="nl-NL"/>
-        </w:rPr>
-        <w:t xml:space="preserve"> </w:t>
-      </w:r>
-    </w:p>
-    <w:p>
       <w:r>
         <w:t>JJ</w:t>
       </w:r>
@@ -226,7 +168,7 @@
     <w:p/>
     <w:p>
       <w:pPr>
-        <w:pStyle w:val="Heading1"/>
+        <w:pStyle w:val="Kop1"/>
       </w:pPr>
       <w:r>
         <w:t>From the original Symbol documentation</w:t>
@@ -234,7 +176,7 @@
     </w:p>
     <w:p>
       <w:pPr>
-        <w:pStyle w:val="Heading2"/>
+        <w:pStyle w:val="Kop2"/>
       </w:pPr>
       <w:r>
         <w:t>Execution Control</w:t>
@@ -253,7 +195,7 @@
     </w:p>
     <w:p>
       <w:pPr>
-        <w:pStyle w:val="Heading3"/>
+        <w:pStyle w:val="Kop3"/>
       </w:pPr>
       <w:r>
         <w:t>Basic Language Execution Control</w:t>
@@ -809,7 +751,7 @@
     </w:p>
     <w:p>
       <w:pPr>
-        <w:pStyle w:val="Heading3"/>
+        <w:pStyle w:val="Kop3"/>
       </w:pPr>
       <w:r>
         <w:t>Execution Control Procedures</w:t>
@@ -834,7 +776,7 @@
     </w:p>
     <w:p>
       <w:pPr>
-        <w:pStyle w:val="Heading3"/>
+        <w:pStyle w:val="Kop3"/>
       </w:pPr>
       <w:r>
         <w:t>Selection and Repetition</w:t>
@@ -859,7 +801,7 @@
     </w:p>
     <w:p>
       <w:pPr>
-        <w:pStyle w:val="Heading3"/>
+        <w:pStyle w:val="Kop3"/>
       </w:pPr>
       <w:r>
         <w:t>Selection</w:t>
@@ -1368,7 +1310,6 @@
         <w:t>.</w:t>
       </w:r>
     </w:p>
-    <w:p/>
     <w:p/>
     <w:p>
       <w:r>
@@ -2983,7 +2924,6 @@
       </w:tr>
     </w:tbl>
     <w:p/>
-    <w:p/>
     <w:p>
       <w:r>
         <w:t>Math language (as well as text code) integrates into Symbol. When using execution selection this is very handy. Let’s take the following text code example:</w:t>
@@ -3042,7 +2982,7 @@
     </w:p>
     <w:p>
       <w:pPr>
-        <w:pStyle w:val="Heading3"/>
+        <w:pStyle w:val="Kop3"/>
       </w:pPr>
       <w:r>
         <w:t>Repetition</w:t>
@@ -3641,7 +3581,7 @@
     <w:p/>
     <w:p>
       <w:pPr>
-        <w:pStyle w:val="Heading3"/>
+        <w:pStyle w:val="Kop3"/>
       </w:pPr>
       <w:r>
         <w:t>Clauses: Embedded Procedures</w:t>
@@ -3673,29 +3613,13 @@
     <w:p/>
     <w:p>
       <w:r>
-        <w:t xml:space="preserve">The reverse is not true: an embedding procedure </w:t>
-      </w:r>
-      <w:proofErr w:type="spellStart"/>
-      <w:r>
-        <w:t>can not</w:t>
-      </w:r>
-      <w:proofErr w:type="spellEnd"/>
-      <w:r>
-        <w:t xml:space="preserve"> access an object in a clause unless the object is public.</w:t>
-      </w:r>
-    </w:p>
-    <w:p/>
-    <w:p>
-      <w:r>
-        <w:t xml:space="preserve">&lt;&lt; Picture 38: </w:t>
-      </w:r>
-      <w:proofErr w:type="spellStart"/>
-      <w:r>
-        <w:t>non public</w:t>
-      </w:r>
-      <w:proofErr w:type="spellEnd"/>
-      <w:r>
-        <w:t xml:space="preserve"> clause member, not referenced by the embedding procedure &gt;&gt;</w:t>
+        <w:t>The reverse is not true: an embedding procedure can not access an object in a clause unless the object is public.</w:t>
+      </w:r>
+    </w:p>
+    <w:p/>
+    <w:p>
+      <w:r>
+        <w:t>&lt;&lt; Picture 38: non public clause member, not referenced by the embedding procedure &gt;&gt;</w:t>
       </w:r>
     </w:p>
     <w:p/>
@@ -3742,7 +3666,7 @@
     </w:p>
     <w:p>
       <w:pPr>
-        <w:pStyle w:val="Heading3"/>
+        <w:pStyle w:val="Kop3"/>
       </w:pPr>
       <w:r>
         <w:t>Unconditional Jumps</w:t>
@@ -3756,7 +3680,7 @@
     <w:p/>
     <w:p>
       <w:pPr>
-        <w:pStyle w:val="Heading4"/>
+        <w:pStyle w:val="Kop4"/>
       </w:pPr>
       <w:r>
         <w:t>Unconditional Jumps</w:t>
@@ -3866,23 +3790,7 @@
     </w:p>
     <w:p>
       <w:r>
-        <w:t xml:space="preserve">Unconditional jumps are usually calls to other procedures </w:t>
-      </w:r>
-      <w:proofErr w:type="spellStart"/>
-      <w:r>
-        <w:t>indendent</w:t>
-      </w:r>
-      <w:proofErr w:type="spellEnd"/>
-      <w:r>
-        <w:t xml:space="preserve"> of a </w:t>
-      </w:r>
-      <w:proofErr w:type="spellStart"/>
-      <w:r>
-        <w:t>boolean</w:t>
-      </w:r>
-      <w:proofErr w:type="spellEnd"/>
-      <w:r>
-        <w:t xml:space="preserve"> state: regular calls. Another special unconditional jump is immediately ending the procedure (returning or ending a for loop) or ending the current procedure and the next one and so on (ending a nested loop and also the loop its nested in)</w:t>
+        <w:t>Unconditional jumps are usually calls to other procedures indendent of a boolean state: regular calls. Another special unconditional jump is immediately ending the procedure (returning or ending a for loop) or ending the current procedure and the next one and so on (ending a nested loop and also the loop its nested in)</w:t>
       </w:r>
     </w:p>
     <w:p>
@@ -4018,15 +3926,30 @@
     <w:p/>
     <w:p>
       <w:pPr>
-        <w:pStyle w:val="Heading3"/>
-      </w:pPr>
-      <w:r>
-        <w:t>Text Code Blathering &lt;&gt;</w:t>
-      </w:r>
-    </w:p>
-    <w:p>
-      <w:pPr>
-        <w:pStyle w:val="Heading4"/>
+        <w:pStyle w:val="Kop3"/>
+      </w:pPr>
+      <w:r>
+        <w:t>Text Code Bla</w:t>
+      </w:r>
+      <w:r>
+        <w:t>bbing</w:t>
+      </w:r>
+      <w:r>
+        <w:t xml:space="preserve"> </w:t>
+      </w:r>
+      <w:r>
+        <w:t>&lt;</w:t>
+      </w:r>
+      <w:r>
+        <w:t xml:space="preserve"> </w:t>
+      </w:r>
+      <w:r>
+        <w:t>&gt;</w:t>
+      </w:r>
+    </w:p>
+    <w:p>
+      <w:pPr>
+        <w:pStyle w:val="Kop4"/>
       </w:pPr>
       <w:r>
         <w:t>Conditional Jumps</w:t>
@@ -4039,7 +3962,7 @@
     </w:p>
     <w:p>
       <w:pPr>
-        <w:pStyle w:val="Heading5"/>
+        <w:pStyle w:val="Kop5"/>
       </w:pPr>
       <w:r>
         <w:t>Selection</w:t>
@@ -4052,7 +3975,7 @@
     </w:p>
     <w:p>
       <w:pPr>
-        <w:pStyle w:val="Heading6"/>
+        <w:pStyle w:val="Kop6"/>
       </w:pPr>
       <w:r>
         <w:t>If</w:t>
@@ -4060,15 +3983,7 @@
     </w:p>
     <w:p>
       <w:r>
-        <w:t xml:space="preserve">With an If you can choose </w:t>
-      </w:r>
-      <w:proofErr w:type="spellStart"/>
-      <w:r>
-        <w:t>wether</w:t>
-      </w:r>
-      <w:proofErr w:type="spellEnd"/>
-      <w:r>
-        <w:t xml:space="preserve"> or not to do something depending on a Boolean state:</w:t>
+        <w:t>With an If you can choose wether or not to do something depending on a Boolean state:</w:t>
       </w:r>
     </w:p>
     <w:p/>
@@ -4385,7 +4300,7 @@
     </w:p>
     <w:p>
       <w:pPr>
-        <w:pStyle w:val="Heading6"/>
+        <w:pStyle w:val="Kop6"/>
       </w:pPr>
       <w:r>
         <w:t>Select</w:t>
@@ -4799,18 +4714,15 @@
     <w:p/>
     <w:p>
       <w:r>
-        <w:t xml:space="preserve">&lt;&lt; Maybe I should just first explain the concept and then introduce all them various notations. </w:t>
-      </w:r>
-      <w:proofErr w:type="spellStart"/>
-      <w:r>
-        <w:t>Mayve</w:t>
-      </w:r>
-      <w:proofErr w:type="spellEnd"/>
-      <w:r>
-        <w:t xml:space="preserve"> this text notation should be explained totally separately anyway. I only needed it to give an example of an If here, man. &gt;&gt;</w:t>
-      </w:r>
-    </w:p>
-    <w:p/>
+        <w:t>&lt;&lt; Maybe I should just first explain the concept and then introduce all them various notations. May</w:t>
+      </w:r>
+      <w:r>
+        <w:t>b</w:t>
+      </w:r>
+      <w:r>
+        <w:t>e this text notation should be explained totally separately anyway. I only needed it to give an example of an If here, man. &gt;&gt;</w:t>
+      </w:r>
+    </w:p>
     <w:p/>
     <w:p>
       <w:r>
@@ -5003,13 +4915,9 @@
         <w:t>End If</w:t>
       </w:r>
     </w:p>
-    <w:p/>
-    <w:p/>
-    <w:p/>
-    <w:p/>
-    <w:p>
-      <w:pPr>
-        <w:pStyle w:val="Heading5"/>
+    <w:p>
+      <w:pPr>
+        <w:pStyle w:val="Kop5"/>
       </w:pPr>
       <w:r>
         <w:t>Iteration</w:t>
@@ -5018,15 +4926,7 @@
     <w:p/>
     <w:p>
       <w:r>
-        <w:t xml:space="preserve">For </w:t>
-      </w:r>
-      <w:proofErr w:type="spellStart"/>
-      <w:r>
-        <w:t>i</w:t>
-      </w:r>
-      <w:proofErr w:type="spellEnd"/>
-      <w:r>
-        <w:t xml:space="preserve"> = 0 To 10</w:t>
+        <w:t>For i = 0 To 10</w:t>
       </w:r>
     </w:p>
     <w:p>
@@ -5043,15 +4943,7 @@
     <w:p/>
     <w:p>
       <w:r>
-        <w:t xml:space="preserve">For </w:t>
-      </w:r>
-      <w:proofErr w:type="spellStart"/>
-      <w:r>
-        <w:t>i</w:t>
-      </w:r>
-      <w:proofErr w:type="spellEnd"/>
-      <w:r>
-        <w:t xml:space="preserve"> = 0 To 10 Step 2</w:t>
+        <w:t>For i = 0 To 10 Step 2</w:t>
       </w:r>
     </w:p>
     <w:p>
@@ -5068,15 +4960,7 @@
     <w:p/>
     <w:p>
       <w:r>
-        <w:t xml:space="preserve">For </w:t>
-      </w:r>
-      <w:proofErr w:type="spellStart"/>
-      <w:r>
-        <w:t>i</w:t>
-      </w:r>
-      <w:proofErr w:type="spellEnd"/>
-      <w:r>
-        <w:t xml:space="preserve"> = 0 Till = 8 Step + 1</w:t>
+        <w:t>For i = 0 Till = 8 Step + 1</w:t>
       </w:r>
     </w:p>
     <w:p>
@@ -5093,15 +4977,7 @@
     <w:p/>
     <w:p>
       <w:r>
-        <w:t xml:space="preserve">For </w:t>
-      </w:r>
-      <w:proofErr w:type="spellStart"/>
-      <w:r>
-        <w:t>i</w:t>
-      </w:r>
-      <w:proofErr w:type="spellEnd"/>
-      <w:r>
-        <w:t xml:space="preserve"> = 0 Till &gt; 8 Step + 1</w:t>
+        <w:t>For i = 0 Till &gt; 8 Step + 1</w:t>
       </w:r>
     </w:p>
     <w:p>
@@ -5118,79 +4994,25 @@
     <w:p/>
     <w:p>
       <w:r>
-        <w:t xml:space="preserve">For </w:t>
-      </w:r>
-      <w:proofErr w:type="spellStart"/>
-      <w:r>
-        <w:t>i</w:t>
-      </w:r>
-      <w:proofErr w:type="spellEnd"/>
-      <w:r>
-        <w:t xml:space="preserve"> = 0 Till &gt; 8 Step </w:t>
-      </w:r>
-      <w:proofErr w:type="spellStart"/>
-      <w:r>
-        <w:t>i</w:t>
-      </w:r>
-      <w:proofErr w:type="spellEnd"/>
-      <w:r>
-        <w:t>++</w:t>
-      </w:r>
-    </w:p>
-    <w:p/>
-    <w:p>
-      <w:r>
-        <w:t xml:space="preserve">For </w:t>
-      </w:r>
-      <w:proofErr w:type="spellStart"/>
-      <w:r>
-        <w:t>i</w:t>
-      </w:r>
-      <w:proofErr w:type="spellEnd"/>
-      <w:r>
-        <w:t xml:space="preserve"> &lt; 3</w:t>
-      </w:r>
-    </w:p>
-    <w:p/>
-    <w:p/>
-    <w:p>
-      <w:r>
-        <w:t xml:space="preserve">For Till </w:t>
-      </w:r>
-      <w:proofErr w:type="spellStart"/>
-      <w:r>
-        <w:t>i</w:t>
-      </w:r>
-      <w:proofErr w:type="spellEnd"/>
-      <w:r>
-        <w:t xml:space="preserve"> &lt; 3 </w:t>
-      </w:r>
-    </w:p>
-    <w:p/>
-    <w:p>
-      <w:proofErr w:type="spellStart"/>
-      <w:r>
-        <w:t>i</w:t>
-      </w:r>
-      <w:proofErr w:type="spellEnd"/>
-      <w:r>
-        <w:t xml:space="preserve"> = 0. Repeat As </w:t>
-      </w:r>
-      <w:proofErr w:type="spellStart"/>
-      <w:r>
-        <w:t>i</w:t>
-      </w:r>
-      <w:proofErr w:type="spellEnd"/>
-      <w:r>
-        <w:t xml:space="preserve"> &gt;= 5, Step </w:t>
-      </w:r>
-      <w:proofErr w:type="spellStart"/>
-      <w:r>
-        <w:t>i</w:t>
-      </w:r>
-      <w:proofErr w:type="spellEnd"/>
-      <w:r>
-        <w:t>++.</w:t>
+        <w:t>For i = 0 Till &gt; 8 Step i++</w:t>
+      </w:r>
+    </w:p>
+    <w:p/>
+    <w:p>
+      <w:r>
+        <w:t>For i &lt; 3</w:t>
+      </w:r>
+    </w:p>
+    <w:p/>
+    <w:p>
+      <w:r>
+        <w:t xml:space="preserve">For Till i &lt; 3 </w:t>
+      </w:r>
+    </w:p>
+    <w:p/>
+    <w:p>
+      <w:r>
+        <w:t>i = 0. Repeat As i &gt;= 5, Step i++.</w:t>
       </w:r>
     </w:p>
     <w:p/>
@@ -5207,7 +5029,7 @@
     </w:p>
     <w:p>
       <w:pPr>
-        <w:pStyle w:val="Heading3"/>
+        <w:pStyle w:val="Kop3"/>
       </w:pPr>
       <w:r>
         <w:t>Brainstorm</w:t>
@@ -5222,6 +5044,29 @@
       </w:r>
       <w:r>
         <w:t xml:space="preserve"> procedures need to have a certain procedure interface.</w:t>
+      </w:r>
+    </w:p>
+    <w:p/>
+    <w:p>
+      <w:r>
+        <w:t>-----</w:t>
+      </w:r>
+    </w:p>
+    <w:p/>
+    <w:p>
+      <w:r>
+        <w:t>About the execution of non execution controlled calls. Some calls must be made before others because the result of one call is used in another call. That defines (some of) the order of precedence of calls.</w:t>
+      </w:r>
+    </w:p>
+    <w:p>
+      <w:r>
+        <w:t>The order of the calls in a procedure is (part) determined by dependence, independent of the order the programmer gives.</w:t>
+      </w:r>
+    </w:p>
+    <w:p/>
+    <w:p>
+      <w:r>
+        <w:t>The programmer can change the order of things that are arbitrarily called and insert calls into the obligatory order or calls, but if it’s not so relevant, the programmer doesn’t even provide the call order. Most of the time it is not that relevant. (or is it, to what extent can I not see the requirement of the order of calls, even when its order is very important?</w:t>
       </w:r>
     </w:p>
     <w:p>
@@ -5231,40 +5076,11 @@
         </w:pBdr>
       </w:pPr>
     </w:p>
-    <w:p/>
-    <w:p/>
-    <w:p>
-      <w:r>
-        <w:t xml:space="preserve">About the execution of </w:t>
-      </w:r>
-      <w:proofErr w:type="spellStart"/>
-      <w:r>
-        <w:t>non execution</w:t>
-      </w:r>
-      <w:proofErr w:type="spellEnd"/>
-      <w:r>
-        <w:t xml:space="preserve"> controlled calls. Some calls must be made before others because the result of one call is used in another call. That defines (some of) the order of precedence of calls.</w:t>
-      </w:r>
-    </w:p>
-    <w:p>
-      <w:r>
-        <w:t>The order of the calls in a procedure is (part) determined by dependence, independent of the order the programmer gives.</w:t>
-      </w:r>
-    </w:p>
-    <w:p/>
-    <w:p>
-      <w:r>
-        <w:t>The programmer can change the order of things that are arbitrarily called and insert calls into the obligatory order or calls, but if it’s not so relevant, the programmer doesn’t even provide the call order. Most of the time it is not that relevant. (or is it, to what extent can I not see the requirement of the order of calls, even when its order is very important?</w:t>
-      </w:r>
-    </w:p>
-    <w:p>
-      <w:pPr>
-        <w:pBdr>
-          <w:bottom w:val="single" w:sz="6" w:space="1" w:color="auto"/>
-        </w:pBdr>
-      </w:pPr>
-    </w:p>
-    <w:p/>
+    <w:p>
+      <w:r>
+        <w:t>-----</w:t>
+      </w:r>
+    </w:p>
     <w:p/>
     <w:p>
       <w:r>
@@ -5274,7 +5090,7 @@
     <w:p/>
     <w:p>
       <w:r>
-        <w:t>&lt;&lt; Square with loose squares and another square with squares pointing at those loose squares &gt;&gt;</w:t>
+        <w:t>&lt; Square with loose squares and another square with squares pointing at those loose squares &gt;</w:t>
       </w:r>
     </w:p>
     <w:p/>
@@ -5288,15 +5104,7 @@
     </w:p>
     <w:p>
       <w:pPr>
-        <w:pBdr>
-          <w:bottom w:val="single" w:sz="6" w:space="1" w:color="auto"/>
-        </w:pBdr>
-      </w:pPr>
-    </w:p>
-    <w:p/>
-    <w:p>
-      <w:pPr>
-        <w:pStyle w:val="Heading4"/>
+        <w:pStyle w:val="Kop4"/>
       </w:pPr>
       <w:r>
         <w:t>Execution Control Controls which call is made next</w:t>
@@ -5304,7 +5112,7 @@
     </w:p>
     <w:p>
       <w:r>
-        <w:t>&lt;&lt;</w:t>
+        <w:t>&lt;</w:t>
       </w:r>
     </w:p>
     <w:p>
@@ -5324,18 +5132,9 @@
       </w:r>
     </w:p>
     <w:p/>
-    <w:p/>
-    <w:p>
-      <w:r>
-        <w:t xml:space="preserve">First explain that a control statement controls which call is made next. They are responsible for the </w:t>
-      </w:r>
-      <w:proofErr w:type="spellStart"/>
-      <w:r>
-        <w:t>arbitrarity</w:t>
-      </w:r>
-      <w:proofErr w:type="spellEnd"/>
-      <w:r>
-        <w:t xml:space="preserve"> in execution. Otherwise there would be just one way a program can execute from start to beginning and that’s that, but execution control sees to it that there is variation in the execution of a program.</w:t>
+    <w:p>
+      <w:r>
+        <w:t>First explain that a control statement controls which call is made next. They are responsible for the arbitrarity in execution. Otherwise there would be just one way a program can execute from start to beginning and that’s that, but execution control sees to it that there is variation in the execution of a program.</w:t>
       </w:r>
     </w:p>
     <w:p/>
@@ -5347,15 +5146,7 @@
         <w:t>execution flow</w:t>
       </w:r>
       <w:r>
-        <w:t xml:space="preserve"> statements that are </w:t>
-      </w:r>
-      <w:proofErr w:type="spellStart"/>
-      <w:r>
-        <w:t>analysed</w:t>
-      </w:r>
-      <w:proofErr w:type="spellEnd"/>
-      <w:r>
-        <w:t xml:space="preserve">. Execution control statements make execution variable and this compiler technique analyses how variable that actually is. Maybe the execution control will not be reached with too many different values, let’s say, two values. In that case you might consider removing the variation in execution by making two procedures one of which is one situation of the </w:t>
+        <w:t xml:space="preserve"> statements that are analysed. Execution control statements make execution variable and this compiler technique analyses how variable that actually is. Maybe the execution control will not be reached with too many different values, let’s say, two values. In that case you might consider removing the variation in execution by making two procedures one of which is one situation of the </w:t>
       </w:r>
       <w:r>
         <w:t>execution flow</w:t>
@@ -5383,7 +5174,7 @@
     </w:p>
     <w:p>
       <w:pPr>
-        <w:pStyle w:val="Heading4"/>
+        <w:pStyle w:val="Kop4"/>
       </w:pPr>
       <w:r>
         <w:t>Nice Example</w:t>
@@ -5562,7 +5353,7 @@
     <w:p/>
     <w:p>
       <w:pPr>
-        <w:pStyle w:val="Heading4"/>
+        <w:pStyle w:val="Kop4"/>
       </w:pPr>
       <w:r>
         <w:t>Execution control is call control</w:t>
@@ -5611,7 +5402,7 @@
     </w:p>
     <w:p>
       <w:pPr>
-        <w:pStyle w:val="Heading4"/>
+        <w:pStyle w:val="Kop4"/>
         <w:rPr>
           <w:color w:val="00CCFF"/>
         </w:rPr>
@@ -5705,18 +5496,10 @@
     <w:p/>
     <w:p>
       <w:pPr>
-        <w:pStyle w:val="Heading2"/>
-      </w:pPr>
-      <w:r>
-        <w:t xml:space="preserve">Declared </w:t>
-      </w:r>
-      <w:proofErr w:type="spellStart"/>
-      <w:r>
-        <w:t>Traversions</w:t>
-      </w:r>
-      <w:proofErr w:type="spellEnd"/>
-      <w:r>
-        <w:t xml:space="preserve"> / Constructions</w:t>
+        <w:pStyle w:val="Kop2"/>
+      </w:pPr>
+      <w:r>
+        <w:t>Declared Traversions / Constructions</w:t>
       </w:r>
     </w:p>
     <w:p>
@@ -5736,13 +5519,8 @@
         <w:pStyle w:val="Code"/>
       </w:pPr>
       <w:r>
-        <w:t xml:space="preserve">With </w:t>
-      </w:r>
-      <w:proofErr w:type="spellStart"/>
-      <w:r>
-        <w:t>aClass</w:t>
-      </w:r>
-      <w:proofErr w:type="spellEnd"/>
+        <w:t>With aClass</w:t>
+      </w:r>
     </w:p>
     <w:p>
       <w:pPr>
@@ -5757,15 +5535,7 @@
         <w:pStyle w:val="Code"/>
       </w:pPr>
       <w:r>
-        <w:t xml:space="preserve">        For </w:t>
-      </w:r>
-      <w:proofErr w:type="spellStart"/>
-      <w:r>
-        <w:t>i</w:t>
-      </w:r>
-      <w:proofErr w:type="spellEnd"/>
-      <w:r>
-        <w:t xml:space="preserve"> = 0 To .Count - 1</w:t>
+        <w:t xml:space="preserve">        For i = 0 To .Count - 1</w:t>
       </w:r>
     </w:p>
     <w:p>
@@ -5773,15 +5543,7 @@
         <w:pStyle w:val="Code"/>
       </w:pPr>
       <w:r>
-        <w:t xml:space="preserve">            With .Item(</w:t>
-      </w:r>
-      <w:proofErr w:type="spellStart"/>
-      <w:r>
-        <w:t>i</w:t>
-      </w:r>
-      <w:proofErr w:type="spellEnd"/>
-      <w:r>
-        <w:t>)</w:t>
+        <w:t xml:space="preserve">            With .Item(i)</w:t>
       </w:r>
     </w:p>
     <w:p>
@@ -5789,39 +5551,7 @@
         <w:pStyle w:val="Code"/>
       </w:pPr>
       <w:r>
-        <w:t xml:space="preserve">                L "Private Const " + </w:t>
-      </w:r>
-      <w:proofErr w:type="spellStart"/>
-      <w:r>
-        <w:t>tPrefix</w:t>
-      </w:r>
-      <w:proofErr w:type="spellEnd"/>
-      <w:r>
-        <w:t xml:space="preserve"> + .</w:t>
-      </w:r>
-      <w:proofErr w:type="spellStart"/>
-      <w:r>
-        <w:t>CodeName</w:t>
-      </w:r>
-      <w:proofErr w:type="spellEnd"/>
-      <w:r>
-        <w:t xml:space="preserve"> + "Field As Long = " + </w:t>
-      </w:r>
-      <w:proofErr w:type="spellStart"/>
-      <w:r>
-        <w:t>CStr</w:t>
-      </w:r>
-      <w:proofErr w:type="spellEnd"/>
-      <w:r>
-        <w:t>(</w:t>
-      </w:r>
-      <w:proofErr w:type="spellStart"/>
-      <w:r>
-        <w:t>aIndex</w:t>
-      </w:r>
-      <w:proofErr w:type="spellEnd"/>
-      <w:r>
-        <w:t>)</w:t>
+        <w:t xml:space="preserve">                L "Private Const " + tPrefix + .CodeName + "Field As Long = " + CStr(aIndex)</w:t>
       </w:r>
     </w:p>
     <w:p>
@@ -5829,23 +5559,7 @@
         <w:pStyle w:val="Code"/>
       </w:pPr>
       <w:r>
-        <w:t xml:space="preserve">                </w:t>
-      </w:r>
-      <w:proofErr w:type="spellStart"/>
-      <w:r>
-        <w:t>aIndex</w:t>
-      </w:r>
-      <w:proofErr w:type="spellEnd"/>
-      <w:r>
-        <w:t xml:space="preserve"> = </w:t>
-      </w:r>
-      <w:proofErr w:type="spellStart"/>
-      <w:r>
-        <w:t>aIndex</w:t>
-      </w:r>
-      <w:proofErr w:type="spellEnd"/>
-      <w:r>
-        <w:t xml:space="preserve"> + 1</w:t>
+        <w:t xml:space="preserve">                aIndex = aIndex + 1</w:t>
       </w:r>
     </w:p>
     <w:p>
@@ -5861,13 +5575,8 @@
         <w:pStyle w:val="Code"/>
       </w:pPr>
       <w:r>
-        <w:t xml:space="preserve">        Next </w:t>
-      </w:r>
-      <w:proofErr w:type="spellStart"/>
-      <w:r>
-        <w:t>i</w:t>
-      </w:r>
-      <w:proofErr w:type="spellEnd"/>
+        <w:t xml:space="preserve">        Next i</w:t>
+      </w:r>
     </w:p>
     <w:p>
       <w:pPr>
@@ -5882,28 +5591,15 @@
         <w:pStyle w:val="Code"/>
       </w:pPr>
       <w:r>
-        <w:t xml:space="preserve">    With .</w:t>
-      </w:r>
-      <w:proofErr w:type="spellStart"/>
-      <w:r>
-        <w:t>RelatedClasses</w:t>
-      </w:r>
-      <w:proofErr w:type="spellEnd"/>
+        <w:t xml:space="preserve">    With .RelatedClasses</w:t>
+      </w:r>
     </w:p>
     <w:p>
       <w:pPr>
         <w:pStyle w:val="Code"/>
       </w:pPr>
       <w:r>
-        <w:t xml:space="preserve">        For </w:t>
-      </w:r>
-      <w:proofErr w:type="spellStart"/>
-      <w:r>
-        <w:t>i</w:t>
-      </w:r>
-      <w:proofErr w:type="spellEnd"/>
-      <w:r>
-        <w:t xml:space="preserve"> = 0 To .Count - 1</w:t>
+        <w:t xml:space="preserve">        For i = 0 To .Count - 1</w:t>
       </w:r>
     </w:p>
     <w:p>
@@ -5911,23 +5607,7 @@
         <w:pStyle w:val="Code"/>
       </w:pPr>
       <w:r>
-        <w:t xml:space="preserve">            If .</w:t>
-      </w:r>
-      <w:proofErr w:type="spellStart"/>
-      <w:r>
-        <w:t>ItemUsed</w:t>
-      </w:r>
-      <w:proofErr w:type="spellEnd"/>
-      <w:r>
-        <w:t>(</w:t>
-      </w:r>
-      <w:proofErr w:type="spellStart"/>
-      <w:r>
-        <w:t>i</w:t>
-      </w:r>
-      <w:proofErr w:type="spellEnd"/>
-      <w:r>
-        <w:t>) Then</w:t>
+        <w:t xml:space="preserve">            If .ItemUsed(i) Then</w:t>
       </w:r>
     </w:p>
     <w:p>
@@ -5935,15 +5615,7 @@
         <w:pStyle w:val="Code"/>
       </w:pPr>
       <w:r>
-        <w:t xml:space="preserve">                With .Item(</w:t>
-      </w:r>
-      <w:proofErr w:type="spellStart"/>
-      <w:r>
-        <w:t>i</w:t>
-      </w:r>
-      <w:proofErr w:type="spellEnd"/>
-      <w:r>
-        <w:t>)</w:t>
+        <w:t xml:space="preserve">                With .Item(i)</w:t>
       </w:r>
     </w:p>
     <w:p>
@@ -5951,15 +5623,7 @@
         <w:pStyle w:val="Code"/>
       </w:pPr>
       <w:r>
-        <w:t xml:space="preserve">                    If .</w:t>
-      </w:r>
-      <w:proofErr w:type="spellStart"/>
-      <w:r>
-        <w:t>AbstractNumber</w:t>
-      </w:r>
-      <w:proofErr w:type="spellEnd"/>
-      <w:r>
-        <w:t xml:space="preserve"> = One Then</w:t>
+        <w:t xml:space="preserve">                    If .AbstractNumber = One Then</w:t>
       </w:r>
     </w:p>
     <w:p>
@@ -5967,23 +5631,7 @@
         <w:pStyle w:val="Code"/>
       </w:pPr>
       <w:r>
-        <w:t xml:space="preserve">                        If .</w:t>
-      </w:r>
-      <w:proofErr w:type="spellStart"/>
-      <w:r>
-        <w:t>WhenX.EditMode</w:t>
-      </w:r>
-      <w:proofErr w:type="spellEnd"/>
-      <w:r>
-        <w:t xml:space="preserve"> = </w:t>
-      </w:r>
-      <w:proofErr w:type="spellStart"/>
-      <w:r>
-        <w:t>ObjectEditValues</w:t>
-      </w:r>
-      <w:proofErr w:type="spellEnd"/>
-      <w:r>
-        <w:t xml:space="preserve"> Then</w:t>
+        <w:t xml:space="preserve">                        If .WhenX.EditMode = ObjectEditValues Then</w:t>
       </w:r>
     </w:p>
     <w:p>
@@ -5999,37 +5647,8 @@
         <w:pStyle w:val="Code"/>
       </w:pPr>
       <w:r>
-        <w:t xml:space="preserve">                                </w:t>
-      </w:r>
-      <w:proofErr w:type="spellStart"/>
-      <w:r>
-        <w:t>AddFieldConstants</w:t>
-      </w:r>
-      <w:proofErr w:type="spellEnd"/>
-      <w:r>
-        <w:t xml:space="preserve"> .Type, </w:t>
-      </w:r>
-      <w:proofErr w:type="spellStart"/>
-      <w:r>
-        <w:t>aIndex</w:t>
-      </w:r>
-      <w:proofErr w:type="spellEnd"/>
-      <w:r>
-        <w:t xml:space="preserve">, </w:t>
-      </w:r>
-      <w:proofErr w:type="spellStart"/>
-      <w:r>
-        <w:t>tQualifier</w:t>
-      </w:r>
-      <w:proofErr w:type="spellEnd"/>
-      <w:r>
-        <w:t xml:space="preserve"> + .</w:t>
-      </w:r>
-      <w:proofErr w:type="spellStart"/>
-      <w:r>
-        <w:t>CodeNameSingular</w:t>
-      </w:r>
-      <w:proofErr w:type="spellEnd"/>
+        <w:t xml:space="preserve">                                AddFieldConstants .Type, aIndex, tQualifier + .CodeNameSingular</w:t>
+      </w:r>
     </w:p>
     <w:p>
       <w:pPr>
@@ -6068,13 +5687,8 @@
         <w:pStyle w:val="Code"/>
       </w:pPr>
       <w:r>
-        <w:t xml:space="preserve">        Next </w:t>
-      </w:r>
-      <w:proofErr w:type="spellStart"/>
-      <w:r>
-        <w:t>i</w:t>
-      </w:r>
-      <w:proofErr w:type="spellEnd"/>
+        <w:t xml:space="preserve">        Next i</w:t>
+      </w:r>
     </w:p>
     <w:p>
       <w:pPr>
@@ -6094,7 +5708,7 @@
     </w:p>
     <w:p>
       <w:pPr>
-        <w:pStyle w:val="Footer"/>
+        <w:pStyle w:val="Voettekst"/>
         <w:tabs>
           <w:tab w:val="clear" w:pos="4320"/>
           <w:tab w:val="clear" w:pos="8640"/>
@@ -6103,7 +5717,7 @@
     </w:p>
     <w:p>
       <w:pPr>
-        <w:pStyle w:val="Footer"/>
+        <w:pStyle w:val="Voettekst"/>
         <w:tabs>
           <w:tab w:val="clear" w:pos="4320"/>
           <w:tab w:val="clear" w:pos="8640"/>
@@ -6115,7 +5729,7 @@
     </w:p>
     <w:p>
       <w:pPr>
-        <w:pStyle w:val="Footer"/>
+        <w:pStyle w:val="Voettekst"/>
         <w:tabs>
           <w:tab w:val="clear" w:pos="4320"/>
           <w:tab w:val="clear" w:pos="8640"/>
@@ -6124,7 +5738,7 @@
     </w:p>
     <w:p>
       <w:pPr>
-        <w:pStyle w:val="Footer"/>
+        <w:pStyle w:val="Voettekst"/>
         <w:tabs>
           <w:tab w:val="clear" w:pos="4320"/>
           <w:tab w:val="clear" w:pos="8640"/>
@@ -6136,7 +5750,7 @@
     </w:p>
     <w:p>
       <w:pPr>
-        <w:pStyle w:val="Footer"/>
+        <w:pStyle w:val="Voettekst"/>
         <w:tabs>
           <w:tab w:val="clear" w:pos="4320"/>
           <w:tab w:val="clear" w:pos="8640"/>
@@ -6145,24 +5759,25 @@
     </w:p>
     <w:p>
       <w:pPr>
-        <w:pStyle w:val="Footer"/>
+        <w:pStyle w:val="Voettekst"/>
         <w:tabs>
           <w:tab w:val="clear" w:pos="4320"/>
           <w:tab w:val="clear" w:pos="8640"/>
         </w:tabs>
       </w:pPr>
-      <w:proofErr w:type="spellStart"/>
-      <w:r>
-        <w:t>Delcaration</w:t>
-      </w:r>
-      <w:proofErr w:type="spellEnd"/>
-      <w:r>
-        <w:t xml:space="preserve"> of constructions:</w:t>
-      </w:r>
-    </w:p>
-    <w:p>
-      <w:pPr>
-        <w:pStyle w:val="Footer"/>
+      <w:r>
+        <w:t>Dec</w:t>
+      </w:r>
+      <w:r>
+        <w:t>l</w:t>
+      </w:r>
+      <w:r>
+        <w:t>aration of constructions:</w:t>
+      </w:r>
+    </w:p>
+    <w:p>
+      <w:pPr>
+        <w:pStyle w:val="Voettekst"/>
         <w:tabs>
           <w:tab w:val="clear" w:pos="4320"/>
           <w:tab w:val="clear" w:pos="8640"/>
@@ -6189,14 +5804,12 @@
       <w:r>
         <w:t xml:space="preserve"> ( </w:t>
       </w:r>
-      <w:proofErr w:type="spellStart"/>
       <w:r>
         <w:rPr>
           <w:color w:val="FFFF00"/>
         </w:rPr>
         <w:t>aClass</w:t>
       </w:r>
-      <w:proofErr w:type="spellEnd"/>
       <w:r>
         <w:t xml:space="preserve"> )</w:t>
       </w:r>
@@ -6224,14 +5837,12 @@
       <w:r>
         <w:t xml:space="preserve"> </w:t>
       </w:r>
-      <w:proofErr w:type="spellStart"/>
       <w:r>
         <w:rPr>
           <w:color w:val="FFFF00"/>
         </w:rPr>
         <w:t>aClass</w:t>
       </w:r>
-      <w:proofErr w:type="spellEnd"/>
     </w:p>
     <w:p>
       <w:pPr>
@@ -6274,14 +5885,12 @@
       <w:r>
         <w:t xml:space="preserve"> </w:t>
       </w:r>
-      <w:proofErr w:type="spellStart"/>
       <w:r>
         <w:rPr>
           <w:color w:val="FFFF00"/>
         </w:rPr>
         <w:t>i</w:t>
       </w:r>
-      <w:proofErr w:type="spellEnd"/>
       <w:r>
         <w:t xml:space="preserve"> = 0 </w:t>
       </w:r>
@@ -6330,19 +5939,11 @@
       <w:r>
         <w:t xml:space="preserve"> ( </w:t>
       </w:r>
-      <w:proofErr w:type="spellStart"/>
       <w:r>
         <w:rPr>
           <w:color w:val="FFFF00"/>
         </w:rPr>
-        <w:t>i</w:t>
-      </w:r>
-      <w:proofErr w:type="spellEnd"/>
-      <w:r>
-        <w:rPr>
-          <w:color w:val="FFFF00"/>
-        </w:rPr>
-        <w:t xml:space="preserve"> </w:t>
+        <w:t xml:space="preserve">i </w:t>
       </w:r>
       <w:r>
         <w:t>)</w:t>
@@ -6392,14 +5993,12 @@
       <w:r>
         <w:t xml:space="preserve"> </w:t>
       </w:r>
-      <w:proofErr w:type="spellStart"/>
       <w:r>
         <w:rPr>
           <w:color w:val="FFFF00"/>
         </w:rPr>
         <w:t>i</w:t>
       </w:r>
-      <w:proofErr w:type="spellEnd"/>
     </w:p>
     <w:p>
       <w:pPr>
@@ -6487,14 +6086,12 @@
       <w:r>
         <w:t xml:space="preserve"> ( </w:t>
       </w:r>
-      <w:proofErr w:type="spellStart"/>
       <w:r>
         <w:rPr>
           <w:color w:val="FFFF00"/>
         </w:rPr>
         <w:t>aClass</w:t>
       </w:r>
-      <w:proofErr w:type="spellEnd"/>
       <w:r>
         <w:t xml:space="preserve"> )</w:t>
       </w:r>
@@ -6522,14 +6119,12 @@
       <w:r>
         <w:t xml:space="preserve"> </w:t>
       </w:r>
-      <w:proofErr w:type="spellStart"/>
       <w:r>
         <w:rPr>
           <w:color w:val="FFFF00"/>
         </w:rPr>
         <w:t>aClass</w:t>
       </w:r>
-      <w:proofErr w:type="spellEnd"/>
     </w:p>
     <w:p>
       <w:pPr>
@@ -6572,14 +6167,12 @@
       <w:r>
         <w:t xml:space="preserve"> </w:t>
       </w:r>
-      <w:proofErr w:type="spellStart"/>
       <w:r>
         <w:rPr>
           <w:color w:val="FFFF00"/>
         </w:rPr>
         <w:t>i</w:t>
       </w:r>
-      <w:proofErr w:type="spellEnd"/>
       <w:r>
         <w:t xml:space="preserve"> = 0 </w:t>
       </w:r>
@@ -6628,14 +6221,12 @@
       <w:r>
         <w:t xml:space="preserve"> ( </w:t>
       </w:r>
-      <w:proofErr w:type="spellStart"/>
       <w:r>
         <w:rPr>
           <w:color w:val="FFFF00"/>
         </w:rPr>
         <w:t>i</w:t>
       </w:r>
-      <w:proofErr w:type="spellEnd"/>
       <w:r>
         <w:t xml:space="preserve"> ) </w:t>
       </w:r>
@@ -6672,14 +6263,12 @@
       <w:r>
         <w:t xml:space="preserve"> ( </w:t>
       </w:r>
-      <w:proofErr w:type="spellStart"/>
       <w:r>
         <w:rPr>
           <w:color w:val="FFFF00"/>
         </w:rPr>
         <w:t>i</w:t>
       </w:r>
-      <w:proofErr w:type="spellEnd"/>
       <w:r>
         <w:t xml:space="preserve"> )</w:t>
       </w:r>
@@ -6752,14 +6341,12 @@
       <w:r>
         <w:t xml:space="preserve"> . </w:t>
       </w:r>
-      <w:proofErr w:type="spellStart"/>
       <w:r>
         <w:rPr>
           <w:color w:val="FFFF00"/>
         </w:rPr>
         <w:t>EditMode</w:t>
       </w:r>
-      <w:proofErr w:type="spellEnd"/>
       <w:r>
         <w:t xml:space="preserve"> = </w:t>
       </w:r>
@@ -6860,13 +6447,8 @@
         <w:t>Next</w:t>
       </w:r>
       <w:r>
-        <w:t xml:space="preserve"> </w:t>
-      </w:r>
-      <w:proofErr w:type="spellStart"/>
-      <w:r>
-        <w:t>i</w:t>
-      </w:r>
-      <w:proofErr w:type="spellEnd"/>
+        <w:t xml:space="preserve"> i</w:t>
+      </w:r>
     </w:p>
     <w:p>
       <w:pPr>
@@ -6921,7 +6503,7 @@
     </w:p>
     <w:p>
       <w:pPr>
-        <w:pStyle w:val="Footer"/>
+        <w:pStyle w:val="Voettekst"/>
         <w:tabs>
           <w:tab w:val="clear" w:pos="4320"/>
           <w:tab w:val="clear" w:pos="8640"/>
@@ -6930,7 +6512,7 @@
     </w:p>
     <w:p>
       <w:pPr>
-        <w:pStyle w:val="Footer"/>
+        <w:pStyle w:val="Voettekst"/>
         <w:tabs>
           <w:tab w:val="clear" w:pos="4320"/>
           <w:tab w:val="clear" w:pos="8640"/>
@@ -6942,7 +6524,7 @@
     </w:p>
     <w:p>
       <w:pPr>
-        <w:pStyle w:val="Footer"/>
+        <w:pStyle w:val="Voettekst"/>
         <w:tabs>
           <w:tab w:val="clear" w:pos="4320"/>
           <w:tab w:val="clear" w:pos="8640"/>
@@ -6973,14 +6555,12 @@
       <w:r>
         <w:t xml:space="preserve"> ( </w:t>
       </w:r>
-      <w:proofErr w:type="spellStart"/>
       <w:r>
         <w:rPr>
           <w:color w:val="FFFF00"/>
         </w:rPr>
         <w:t>aClass</w:t>
       </w:r>
-      <w:proofErr w:type="spellEnd"/>
       <w:r>
         <w:t xml:space="preserve"> )</w:t>
       </w:r>
@@ -7002,14 +6582,12 @@
       <w:r>
         <w:t xml:space="preserve"> "Private Const " + </w:t>
       </w:r>
-      <w:proofErr w:type="spellStart"/>
       <w:r>
         <w:rPr>
           <w:color w:val="FFFF00"/>
         </w:rPr>
         <w:t>tPrefix</w:t>
       </w:r>
-      <w:proofErr w:type="spellEnd"/>
       <w:r>
         <w:t xml:space="preserve"> + . </w:t>
       </w:r>
@@ -7022,14 +6600,12 @@
       <w:r>
         <w:t xml:space="preserve"> + "Field As Long = " + </w:t>
       </w:r>
-      <w:proofErr w:type="spellStart"/>
       <w:r>
         <w:rPr>
           <w:color w:val="FFFF00"/>
         </w:rPr>
         <w:t>aIndex</w:t>
       </w:r>
-      <w:proofErr w:type="spellEnd"/>
     </w:p>
     <w:p>
       <w:pPr>
@@ -7039,25 +6615,21 @@
       <w:r>
         <w:t xml:space="preserve">    </w:t>
       </w:r>
-      <w:proofErr w:type="spellStart"/>
       <w:r>
         <w:rPr>
           <w:color w:val="FFFF00"/>
         </w:rPr>
         <w:t>aIndex</w:t>
       </w:r>
-      <w:proofErr w:type="spellEnd"/>
       <w:r>
         <w:t xml:space="preserve"> = </w:t>
       </w:r>
-      <w:proofErr w:type="spellStart"/>
       <w:r>
         <w:rPr>
           <w:color w:val="FFFF00"/>
         </w:rPr>
         <w:t>aIndex</w:t>
       </w:r>
-      <w:proofErr w:type="spellEnd"/>
       <w:r>
         <w:t xml:space="preserve"> + 1</w:t>
       </w:r>
@@ -7106,19 +6678,11 @@
       <w:r>
         <w:t xml:space="preserve"> ( </w:t>
       </w:r>
-      <w:proofErr w:type="spellStart"/>
       <w:r>
         <w:rPr>
           <w:color w:val="FFFF00"/>
         </w:rPr>
-        <w:t>aClass</w:t>
-      </w:r>
-      <w:proofErr w:type="spellEnd"/>
-      <w:r>
-        <w:rPr>
-          <w:color w:val="FFFF00"/>
-        </w:rPr>
-        <w:t xml:space="preserve"> </w:t>
+        <w:t xml:space="preserve">aClass </w:t>
       </w:r>
       <w:r>
         <w:t>)</w:t>
@@ -7150,25 +6714,21 @@
       <w:r>
         <w:t xml:space="preserve"> , </w:t>
       </w:r>
-      <w:proofErr w:type="spellStart"/>
       <w:r>
         <w:rPr>
           <w:color w:val="FFFF00"/>
         </w:rPr>
         <w:t>aIndex</w:t>
       </w:r>
-      <w:proofErr w:type="spellEnd"/>
       <w:r>
         <w:t xml:space="preserve"> , </w:t>
       </w:r>
-      <w:proofErr w:type="spellStart"/>
       <w:r>
         <w:rPr>
           <w:color w:val="FFFF00"/>
         </w:rPr>
         <w:t>tQualifier</w:t>
       </w:r>
-      <w:proofErr w:type="spellEnd"/>
       <w:r>
         <w:t xml:space="preserve"> + . </w:t>
       </w:r>
@@ -7973,7 +7533,7 @@
     <w:lsdException w:name="Unresolved Mention" w:semiHidden="1" w:unhideWhenUsed="1"/>
     <w:lsdException w:name="Smart Link" w:semiHidden="1" w:unhideWhenUsed="1"/>
   </w:latentStyles>
-  <w:style w:type="paragraph" w:default="1" w:styleId="Normal">
+  <w:style w:type="paragraph" w:default="1" w:styleId="Standaard">
     <w:name w:val="Normal"/>
     <w:qFormat/>
     <w:rsid w:val="003271FC"/>
@@ -7985,10 +7545,10 @@
       <w:szCs w:val="26"/>
     </w:rPr>
   </w:style>
-  <w:style w:type="paragraph" w:styleId="Heading1">
+  <w:style w:type="paragraph" w:styleId="Kop1">
     <w:name w:val="heading 1"/>
-    <w:basedOn w:val="Normal"/>
-    <w:next w:val="Normal"/>
+    <w:basedOn w:val="Standaard"/>
+    <w:next w:val="Standaard"/>
     <w:qFormat/>
     <w:rsid w:val="003271FC"/>
     <w:pPr>
@@ -8006,10 +7566,10 @@
       <w:szCs w:val="36"/>
     </w:rPr>
   </w:style>
-  <w:style w:type="paragraph" w:styleId="Heading2">
+  <w:style w:type="paragraph" w:styleId="Kop2">
     <w:name w:val="heading 2"/>
-    <w:basedOn w:val="Normal"/>
-    <w:next w:val="Normal"/>
+    <w:basedOn w:val="Standaard"/>
+    <w:next w:val="Standaard"/>
     <w:qFormat/>
     <w:rsid w:val="003271FC"/>
     <w:pPr>
@@ -8027,10 +7587,10 @@
       <w:szCs w:val="28"/>
     </w:rPr>
   </w:style>
-  <w:style w:type="paragraph" w:styleId="Heading3">
+  <w:style w:type="paragraph" w:styleId="Kop3">
     <w:name w:val="heading 3"/>
-    <w:basedOn w:val="Normal"/>
-    <w:next w:val="Normal"/>
+    <w:basedOn w:val="Standaard"/>
+    <w:next w:val="Standaard"/>
     <w:qFormat/>
     <w:rsid w:val="005A1878"/>
     <w:pPr>
@@ -8044,10 +7604,10 @@
       <w:bCs/>
     </w:rPr>
   </w:style>
-  <w:style w:type="paragraph" w:styleId="Heading4">
+  <w:style w:type="paragraph" w:styleId="Kop4">
     <w:name w:val="heading 4"/>
-    <w:basedOn w:val="Normal"/>
-    <w:next w:val="Normal"/>
+    <w:basedOn w:val="Standaard"/>
+    <w:next w:val="Standaard"/>
     <w:qFormat/>
     <w:rsid w:val="004348B0"/>
     <w:pPr>
@@ -8061,10 +7621,10 @@
       <w:szCs w:val="28"/>
     </w:rPr>
   </w:style>
-  <w:style w:type="paragraph" w:styleId="Heading5">
+  <w:style w:type="paragraph" w:styleId="Kop5">
     <w:name w:val="heading 5"/>
-    <w:basedOn w:val="Normal"/>
-    <w:next w:val="Normal"/>
+    <w:basedOn w:val="Standaard"/>
+    <w:next w:val="Standaard"/>
     <w:qFormat/>
     <w:rsid w:val="00895E18"/>
     <w:pPr>
@@ -8079,10 +7639,10 @@
       <w:sz w:val="26"/>
     </w:rPr>
   </w:style>
-  <w:style w:type="paragraph" w:styleId="Heading6">
+  <w:style w:type="paragraph" w:styleId="Kop6">
     <w:name w:val="heading 6"/>
-    <w:basedOn w:val="Normal"/>
-    <w:next w:val="Normal"/>
+    <w:basedOn w:val="Standaard"/>
+    <w:next w:val="Standaard"/>
     <w:qFormat/>
     <w:rsid w:val="00895E18"/>
     <w:pPr>
@@ -8097,10 +7657,10 @@
       <w:szCs w:val="22"/>
     </w:rPr>
   </w:style>
-  <w:style w:type="paragraph" w:styleId="Heading7">
+  <w:style w:type="paragraph" w:styleId="Kop7">
     <w:name w:val="heading 7"/>
-    <w:basedOn w:val="Normal"/>
-    <w:next w:val="Normal"/>
+    <w:basedOn w:val="Standaard"/>
+    <w:next w:val="Standaard"/>
     <w:qFormat/>
     <w:rsid w:val="00895E18"/>
     <w:pPr>
@@ -8113,13 +7673,13 @@
       <w:szCs w:val="24"/>
     </w:rPr>
   </w:style>
-  <w:style w:type="character" w:default="1" w:styleId="DefaultParagraphFont">
+  <w:style w:type="character" w:default="1" w:styleId="Standaardalinea-lettertype">
     <w:name w:val="Default Paragraph Font"/>
     <w:uiPriority w:val="1"/>
     <w:semiHidden/>
     <w:unhideWhenUsed/>
   </w:style>
-  <w:style w:type="table" w:default="1" w:styleId="TableNormal">
+  <w:style w:type="table" w:default="1" w:styleId="Standaardtabel">
     <w:name w:val="Normal Table"/>
     <w:uiPriority w:val="99"/>
     <w:semiHidden/>
@@ -8134,7 +7694,7 @@
       </w:tblCellMar>
     </w:tblPr>
   </w:style>
-  <w:style w:type="numbering" w:default="1" w:styleId="NoList">
+  <w:style w:type="numbering" w:default="1" w:styleId="Geenlijst">
     <w:name w:val="No List"/>
     <w:uiPriority w:val="99"/>
     <w:semiHidden/>
@@ -8149,7 +7709,7 @@
   </w:style>
   <w:style w:type="paragraph" w:customStyle="1" w:styleId="AuthoringDetails">
     <w:name w:val="Authoring Details"/>
-    <w:basedOn w:val="Normal"/>
+    <w:basedOn w:val="Standaard"/>
     <w:rsid w:val="007E7FC4"/>
     <w:rPr>
       <w:i/>
@@ -8157,9 +7717,9 @@
       <w:lang w:val="nl-NL"/>
     </w:rPr>
   </w:style>
-  <w:style w:type="table" w:styleId="TableGrid">
+  <w:style w:type="table" w:styleId="Tabelraster">
     <w:name w:val="Table Grid"/>
-    <w:basedOn w:val="TableNormal"/>
+    <w:basedOn w:val="Standaardtabel"/>
     <w:rsid w:val="003271FC"/>
     <w:pPr>
       <w:jc w:val="both"/>
@@ -8175,9 +7735,9 @@
       </w:tblBorders>
     </w:tblPr>
   </w:style>
-  <w:style w:type="paragraph" w:styleId="DocumentMap">
+  <w:style w:type="paragraph" w:styleId="Documentstructuur">
     <w:name w:val="Document Map"/>
-    <w:basedOn w:val="Normal"/>
+    <w:basedOn w:val="Standaard"/>
     <w:rsid w:val="003271FC"/>
     <w:pPr>
       <w:shd w:val="clear" w:color="auto" w:fill="000080"/>
@@ -8186,9 +7746,9 @@
       <w:rFonts w:cs="Tahoma"/>
     </w:rPr>
   </w:style>
-  <w:style w:type="paragraph" w:styleId="BalloonText">
+  <w:style w:type="paragraph" w:styleId="Ballontekst">
     <w:name w:val="Balloon Text"/>
-    <w:basedOn w:val="Normal"/>
+    <w:basedOn w:val="Standaard"/>
     <w:rsid w:val="00954D31"/>
     <w:rPr>
       <w:rFonts w:cs="Tahoma"/>
@@ -8196,10 +7756,10 @@
       <w:szCs w:val="16"/>
     </w:rPr>
   </w:style>
-  <w:style w:type="paragraph" w:styleId="Caption">
+  <w:style w:type="paragraph" w:styleId="Bijschrift">
     <w:name w:val="caption"/>
-    <w:basedOn w:val="Normal"/>
-    <w:next w:val="Normal"/>
+    <w:basedOn w:val="Standaard"/>
+    <w:next w:val="Standaard"/>
     <w:qFormat/>
     <w:rsid w:val="00954D31"/>
     <w:pPr>
@@ -8211,7 +7771,7 @@
       <w:szCs w:val="20"/>
     </w:rPr>
   </w:style>
-  <w:style w:type="character" w:styleId="CommentReference">
+  <w:style w:type="character" w:styleId="Verwijzingopmerking">
     <w:name w:val="annotation reference"/>
     <w:rsid w:val="00954D31"/>
     <w:rPr>
@@ -8219,49 +7779,49 @@
       <w:szCs w:val="16"/>
     </w:rPr>
   </w:style>
-  <w:style w:type="paragraph" w:styleId="CommentText">
+  <w:style w:type="paragraph" w:styleId="Tekstopmerking">
     <w:name w:val="annotation text"/>
-    <w:basedOn w:val="Normal"/>
+    <w:basedOn w:val="Standaard"/>
     <w:rsid w:val="00954D31"/>
     <w:rPr>
       <w:szCs w:val="20"/>
     </w:rPr>
   </w:style>
-  <w:style w:type="paragraph" w:styleId="CommentSubject">
+  <w:style w:type="paragraph" w:styleId="Onderwerpvanopmerking">
     <w:name w:val="annotation subject"/>
-    <w:basedOn w:val="CommentText"/>
-    <w:next w:val="CommentText"/>
+    <w:basedOn w:val="Tekstopmerking"/>
+    <w:next w:val="Tekstopmerking"/>
     <w:rsid w:val="00954D31"/>
     <w:rPr>
       <w:b/>
       <w:bCs/>
     </w:rPr>
   </w:style>
-  <w:style w:type="character" w:styleId="EndnoteReference">
+  <w:style w:type="character" w:styleId="Eindnootmarkering">
     <w:name w:val="endnote reference"/>
     <w:rsid w:val="00954D31"/>
     <w:rPr>
       <w:vertAlign w:val="superscript"/>
     </w:rPr>
   </w:style>
-  <w:style w:type="paragraph" w:styleId="EndnoteText">
+  <w:style w:type="paragraph" w:styleId="Eindnoottekst">
     <w:name w:val="endnote text"/>
-    <w:basedOn w:val="Normal"/>
+    <w:basedOn w:val="Standaard"/>
     <w:rsid w:val="00954D31"/>
     <w:rPr>
       <w:szCs w:val="20"/>
     </w:rPr>
   </w:style>
-  <w:style w:type="character" w:styleId="FootnoteReference">
+  <w:style w:type="character" w:styleId="Voetnootmarkering">
     <w:name w:val="footnote reference"/>
     <w:rsid w:val="00954D31"/>
     <w:rPr>
       <w:vertAlign w:val="superscript"/>
     </w:rPr>
   </w:style>
-  <w:style w:type="paragraph" w:styleId="FootnoteText">
+  <w:style w:type="paragraph" w:styleId="Voetnoottekst">
     <w:name w:val="footnote text"/>
-    <w:basedOn w:val="Normal"/>
+    <w:basedOn w:val="Standaard"/>
     <w:rsid w:val="00954D31"/>
     <w:rPr>
       <w:szCs w:val="20"/>
@@ -8269,8 +7829,8 @@
   </w:style>
   <w:style w:type="paragraph" w:styleId="Index1">
     <w:name w:val="index 1"/>
-    <w:basedOn w:val="Normal"/>
-    <w:next w:val="Normal"/>
+    <w:basedOn w:val="Standaard"/>
+    <w:next w:val="Standaard"/>
     <w:autoRedefine/>
     <w:rsid w:val="00954D31"/>
     <w:pPr>
@@ -8279,8 +7839,8 @@
   </w:style>
   <w:style w:type="paragraph" w:styleId="Index2">
     <w:name w:val="index 2"/>
-    <w:basedOn w:val="Normal"/>
-    <w:next w:val="Normal"/>
+    <w:basedOn w:val="Standaard"/>
+    <w:next w:val="Standaard"/>
     <w:autoRedefine/>
     <w:rsid w:val="00954D31"/>
     <w:pPr>
@@ -8289,8 +7849,8 @@
   </w:style>
   <w:style w:type="paragraph" w:styleId="Index3">
     <w:name w:val="index 3"/>
-    <w:basedOn w:val="Normal"/>
-    <w:next w:val="Normal"/>
+    <w:basedOn w:val="Standaard"/>
+    <w:next w:val="Standaard"/>
     <w:autoRedefine/>
     <w:rsid w:val="00954D31"/>
     <w:pPr>
@@ -8299,8 +7859,8 @@
   </w:style>
   <w:style w:type="paragraph" w:styleId="Index4">
     <w:name w:val="index 4"/>
-    <w:basedOn w:val="Normal"/>
-    <w:next w:val="Normal"/>
+    <w:basedOn w:val="Standaard"/>
+    <w:next w:val="Standaard"/>
     <w:autoRedefine/>
     <w:rsid w:val="00954D31"/>
     <w:pPr>
@@ -8309,8 +7869,8 @@
   </w:style>
   <w:style w:type="paragraph" w:styleId="Index5">
     <w:name w:val="index 5"/>
-    <w:basedOn w:val="Normal"/>
-    <w:next w:val="Normal"/>
+    <w:basedOn w:val="Standaard"/>
+    <w:next w:val="Standaard"/>
     <w:autoRedefine/>
     <w:rsid w:val="00954D31"/>
     <w:pPr>
@@ -8319,8 +7879,8 @@
   </w:style>
   <w:style w:type="paragraph" w:styleId="Index6">
     <w:name w:val="index 6"/>
-    <w:basedOn w:val="Normal"/>
-    <w:next w:val="Normal"/>
+    <w:basedOn w:val="Standaard"/>
+    <w:next w:val="Standaard"/>
     <w:autoRedefine/>
     <w:rsid w:val="00954D31"/>
     <w:pPr>
@@ -8329,8 +7889,8 @@
   </w:style>
   <w:style w:type="paragraph" w:styleId="Index7">
     <w:name w:val="index 7"/>
-    <w:basedOn w:val="Normal"/>
-    <w:next w:val="Normal"/>
+    <w:basedOn w:val="Standaard"/>
+    <w:next w:val="Standaard"/>
     <w:autoRedefine/>
     <w:rsid w:val="00954D31"/>
     <w:pPr>
@@ -8339,8 +7899,8 @@
   </w:style>
   <w:style w:type="paragraph" w:styleId="Index8">
     <w:name w:val="index 8"/>
-    <w:basedOn w:val="Normal"/>
-    <w:next w:val="Normal"/>
+    <w:basedOn w:val="Standaard"/>
+    <w:next w:val="Standaard"/>
     <w:autoRedefine/>
     <w:rsid w:val="00954D31"/>
     <w:pPr>
@@ -8349,17 +7909,17 @@
   </w:style>
   <w:style w:type="paragraph" w:styleId="Index9">
     <w:name w:val="index 9"/>
-    <w:basedOn w:val="Normal"/>
-    <w:next w:val="Normal"/>
+    <w:basedOn w:val="Standaard"/>
+    <w:next w:val="Standaard"/>
     <w:autoRedefine/>
     <w:rsid w:val="00954D31"/>
     <w:pPr>
       <w:ind w:left="1800" w:hanging="200"/>
     </w:pPr>
   </w:style>
-  <w:style w:type="paragraph" w:styleId="IndexHeading">
+  <w:style w:type="paragraph" w:styleId="Indexkop">
     <w:name w:val="index heading"/>
-    <w:basedOn w:val="Normal"/>
+    <w:basedOn w:val="Standaard"/>
     <w:next w:val="Index1"/>
     <w:rsid w:val="00954D31"/>
     <w:rPr>
@@ -8368,7 +7928,7 @@
       <w:bCs/>
     </w:rPr>
   </w:style>
-  <w:style w:type="paragraph" w:styleId="MacroText">
+  <w:style w:type="paragraph" w:styleId="Macrotekst">
     <w:name w:val="macro"/>
     <w:rsid w:val="00954D31"/>
     <w:pPr>
@@ -8389,28 +7949,28 @@
       <w:rFonts w:ascii="Courier New" w:hAnsi="Courier New" w:cs="Courier New"/>
     </w:rPr>
   </w:style>
-  <w:style w:type="paragraph" w:styleId="TableofAuthorities">
+  <w:style w:type="paragraph" w:styleId="Bronvermelding">
     <w:name w:val="table of authorities"/>
-    <w:basedOn w:val="Normal"/>
-    <w:next w:val="Normal"/>
+    <w:basedOn w:val="Standaard"/>
+    <w:next w:val="Standaard"/>
     <w:rsid w:val="00954D31"/>
     <w:pPr>
       <w:ind w:left="200" w:hanging="200"/>
     </w:pPr>
   </w:style>
-  <w:style w:type="paragraph" w:styleId="TableofFigures">
+  <w:style w:type="paragraph" w:styleId="Lijstmetafbeeldingen">
     <w:name w:val="table of figures"/>
-    <w:basedOn w:val="Normal"/>
-    <w:next w:val="Normal"/>
+    <w:basedOn w:val="Standaard"/>
+    <w:next w:val="Standaard"/>
     <w:rsid w:val="00954D31"/>
     <w:pPr>
       <w:ind w:left="400" w:hanging="400"/>
     </w:pPr>
   </w:style>
-  <w:style w:type="paragraph" w:styleId="TOAHeading">
+  <w:style w:type="paragraph" w:styleId="Kopbronvermelding">
     <w:name w:val="toa heading"/>
-    <w:basedOn w:val="Normal"/>
-    <w:next w:val="Normal"/>
+    <w:basedOn w:val="Standaard"/>
+    <w:next w:val="Standaard"/>
     <w:rsid w:val="00954D31"/>
     <w:pPr>
       <w:spacing w:before="120"/>
@@ -8423,90 +7983,90 @@
       <w:szCs w:val="24"/>
     </w:rPr>
   </w:style>
-  <w:style w:type="paragraph" w:styleId="TOC1">
+  <w:style w:type="paragraph" w:styleId="Inhopg1">
     <w:name w:val="toc 1"/>
-    <w:basedOn w:val="Normal"/>
-    <w:next w:val="Normal"/>
+    <w:basedOn w:val="Standaard"/>
+    <w:next w:val="Standaard"/>
     <w:autoRedefine/>
     <w:rsid w:val="00954D31"/>
     <w:pPr>
       <w:ind w:left="0"/>
     </w:pPr>
   </w:style>
-  <w:style w:type="paragraph" w:styleId="TOC2">
+  <w:style w:type="paragraph" w:styleId="Inhopg2">
     <w:name w:val="toc 2"/>
-    <w:basedOn w:val="Normal"/>
-    <w:next w:val="Normal"/>
+    <w:basedOn w:val="Standaard"/>
+    <w:next w:val="Standaard"/>
     <w:autoRedefine/>
     <w:rsid w:val="00954D31"/>
     <w:pPr>
       <w:ind w:left="200"/>
     </w:pPr>
   </w:style>
-  <w:style w:type="paragraph" w:styleId="TOC3">
+  <w:style w:type="paragraph" w:styleId="Inhopg3">
     <w:name w:val="toc 3"/>
-    <w:basedOn w:val="Normal"/>
-    <w:next w:val="Normal"/>
+    <w:basedOn w:val="Standaard"/>
+    <w:next w:val="Standaard"/>
     <w:autoRedefine/>
     <w:rsid w:val="00954D31"/>
     <w:pPr>
       <w:ind w:left="400"/>
     </w:pPr>
   </w:style>
-  <w:style w:type="paragraph" w:styleId="TOC4">
+  <w:style w:type="paragraph" w:styleId="Inhopg4">
     <w:name w:val="toc 4"/>
-    <w:basedOn w:val="Normal"/>
-    <w:next w:val="Normal"/>
+    <w:basedOn w:val="Standaard"/>
+    <w:next w:val="Standaard"/>
     <w:autoRedefine/>
     <w:rsid w:val="00954D31"/>
     <w:pPr>
       <w:ind w:left="600"/>
     </w:pPr>
   </w:style>
-  <w:style w:type="paragraph" w:styleId="TOC5">
+  <w:style w:type="paragraph" w:styleId="Inhopg5">
     <w:name w:val="toc 5"/>
-    <w:basedOn w:val="Normal"/>
-    <w:next w:val="Normal"/>
+    <w:basedOn w:val="Standaard"/>
+    <w:next w:val="Standaard"/>
     <w:autoRedefine/>
     <w:rsid w:val="00954D31"/>
     <w:pPr>
       <w:ind w:left="800"/>
     </w:pPr>
   </w:style>
-  <w:style w:type="paragraph" w:styleId="TOC6">
+  <w:style w:type="paragraph" w:styleId="Inhopg6">
     <w:name w:val="toc 6"/>
-    <w:basedOn w:val="Normal"/>
-    <w:next w:val="Normal"/>
+    <w:basedOn w:val="Standaard"/>
+    <w:next w:val="Standaard"/>
     <w:autoRedefine/>
     <w:rsid w:val="00954D31"/>
     <w:pPr>
       <w:ind w:left="1000"/>
     </w:pPr>
   </w:style>
-  <w:style w:type="paragraph" w:styleId="TOC7">
+  <w:style w:type="paragraph" w:styleId="Inhopg7">
     <w:name w:val="toc 7"/>
-    <w:basedOn w:val="Normal"/>
-    <w:next w:val="Normal"/>
+    <w:basedOn w:val="Standaard"/>
+    <w:next w:val="Standaard"/>
     <w:autoRedefine/>
     <w:rsid w:val="00954D31"/>
     <w:pPr>
       <w:ind w:left="1200"/>
     </w:pPr>
   </w:style>
-  <w:style w:type="paragraph" w:styleId="TOC8">
+  <w:style w:type="paragraph" w:styleId="Inhopg8">
     <w:name w:val="toc 8"/>
-    <w:basedOn w:val="Normal"/>
-    <w:next w:val="Normal"/>
+    <w:basedOn w:val="Standaard"/>
+    <w:next w:val="Standaard"/>
     <w:autoRedefine/>
     <w:rsid w:val="00954D31"/>
     <w:pPr>
       <w:ind w:left="1400"/>
     </w:pPr>
   </w:style>
-  <w:style w:type="paragraph" w:styleId="TOC9">
+  <w:style w:type="paragraph" w:styleId="Inhopg9">
     <w:name w:val="toc 9"/>
-    <w:basedOn w:val="Normal"/>
-    <w:next w:val="Normal"/>
+    <w:basedOn w:val="Standaard"/>
+    <w:next w:val="Standaard"/>
     <w:autoRedefine/>
     <w:rsid w:val="00954D31"/>
     <w:pPr>
@@ -8515,7 +8075,7 @@
   </w:style>
   <w:style w:type="paragraph" w:customStyle="1" w:styleId="Spacing">
     <w:name w:val="Spacing"/>
-    <w:basedOn w:val="Normal"/>
+    <w:basedOn w:val="Standaard"/>
     <w:rsid w:val="00954D31"/>
     <w:rPr>
       <w:sz w:val="12"/>
@@ -8523,7 +8083,7 @@
   </w:style>
   <w:style w:type="paragraph" w:customStyle="1" w:styleId="Code">
     <w:name w:val="Code"/>
-    <w:basedOn w:val="Normal"/>
+    <w:basedOn w:val="Standaard"/>
     <w:link w:val="CodeChar"/>
     <w:rsid w:val="0001638E"/>
     <w:rPr>
@@ -8542,7 +8102,7 @@
   </w:style>
   <w:style w:type="paragraph" w:customStyle="1" w:styleId="Brainstorm">
     <w:name w:val="Brainstorm"/>
-    <w:basedOn w:val="Normal"/>
+    <w:basedOn w:val="Standaard"/>
     <w:rsid w:val="00895E18"/>
     <w:pPr>
       <w:ind w:left="0"/>
@@ -8554,9 +8114,9 @@
       <w:szCs w:val="24"/>
     </w:rPr>
   </w:style>
-  <w:style w:type="paragraph" w:styleId="Footer">
+  <w:style w:type="paragraph" w:styleId="Voettekst">
     <w:name w:val="footer"/>
-    <w:basedOn w:val="Normal"/>
+    <w:basedOn w:val="Standaard"/>
     <w:rsid w:val="00BD552D"/>
     <w:pPr>
       <w:tabs>

</xml_diff>